<commit_message>
morning! nice day for fishing aint it?! huha!
</commit_message>
<xml_diff>
--- a/Docker/Docs/Text.docx
+++ b/Docker/Docs/Text.docx
@@ -69,15 +69,7 @@
         <w:t xml:space="preserve">Docker </w:t>
       </w:r>
       <w:r>
-        <w:t xml:space="preserve">კიდევ ერთ მნიშვნელოვან პრობლემას აგვარებს, რომელიცაა „ჩემს მანქანაზე </w:t>
-      </w:r>
-      <w:proofErr w:type="gramStart"/>
-      <w:r>
-        <w:t>მუშაობს“</w:t>
-      </w:r>
-      <w:proofErr w:type="gramEnd"/>
-      <w:r>
-        <w:t>. გამომდინარე იქიდან, რომ დოკერის კონტეინერი შეიცავს არა მარტო აპლიკაციას არამედ ყველა ამ აპლიკაციის დამოკიდებულებას, კონფიგურაციასა და ბიბლიოთეკას,  თუ ჩვენს აპლიკაციას შევამოწმებთ დოკერში კონტეინერში გაშვების შემდეგ, შეგვეძლება ვთქვათ რომ იგი იმუშავებს სატესტო სერვერზეც და პროდზეც. ეს მიდგომა გვიხსნის გარემოს გამოწვეული პრობლემების მეტ წილს.</w:t>
+        <w:t>კიდევ ერთ მნიშვნელოვან პრობლემას აგვარებს, რომელიცაა „ჩემს მანქანაზე მუშაობს“. გამომდინარე იქიდან, რომ დოკერის კონტეინერი შეიცავს არა მარტო აპლიკაციას არამედ ყველა ამ აპლიკაციის დამოკიდებულებას, კონფიგურაციასა და ბიბლიოთეკას,  თუ ჩვენს აპლიკაციას შევამოწმებთ დოკერში კონტეინერში გაშვების შემდეგ, შეგვეძლება ვთქვათ რომ იგი იმუშავებს სატესტო სერვერზეც და პროდზეც. ეს მიდგომა გვიხსნის გარემოს გამოწვეული პრობლემების მეტ წილს.</w:t>
       </w:r>
     </w:p>
     <w:p>
@@ -111,77 +103,7 @@
         <w:rPr>
           <w:lang w:val="en-US"/>
         </w:rPr>
-        <w:t xml:space="preserve">Docker Engine, </w:t>
-      </w:r>
-      <w:proofErr w:type="spellStart"/>
-      <w:r>
-        <w:rPr>
-          <w:lang w:val="en-US"/>
-        </w:rPr>
-        <w:t>რომელიც</w:t>
-      </w:r>
-      <w:proofErr w:type="spellEnd"/>
-      <w:r>
-        <w:rPr>
-          <w:lang w:val="en-US"/>
-        </w:rPr>
-        <w:t xml:space="preserve"> </w:t>
-      </w:r>
-      <w:proofErr w:type="spellStart"/>
-      <w:r>
-        <w:rPr>
-          <w:lang w:val="en-US"/>
-        </w:rPr>
-        <w:t>კონტეინერებს</w:t>
-      </w:r>
-      <w:proofErr w:type="spellEnd"/>
-      <w:r>
-        <w:rPr>
-          <w:lang w:val="en-US"/>
-        </w:rPr>
-        <w:t xml:space="preserve"> </w:t>
-      </w:r>
-      <w:proofErr w:type="spellStart"/>
-      <w:r>
-        <w:rPr>
-          <w:lang w:val="en-US"/>
-        </w:rPr>
-        <w:t>ამუშავებს</w:t>
-      </w:r>
-      <w:proofErr w:type="spellEnd"/>
-      <w:r>
-        <w:rPr>
-          <w:lang w:val="en-US"/>
-        </w:rPr>
-        <w:t xml:space="preserve">. </w:t>
-      </w:r>
-      <w:proofErr w:type="spellStart"/>
-      <w:r>
-        <w:rPr>
-          <w:lang w:val="en-US"/>
-        </w:rPr>
-        <w:t>აქვე</w:t>
-      </w:r>
-      <w:proofErr w:type="spellEnd"/>
-      <w:r>
-        <w:rPr>
-          <w:lang w:val="en-US"/>
-        </w:rPr>
-        <w:t xml:space="preserve"> </w:t>
-      </w:r>
-      <w:proofErr w:type="spellStart"/>
-      <w:r>
-        <w:rPr>
-          <w:lang w:val="en-US"/>
-        </w:rPr>
-        <w:t>გვაქვს</w:t>
-      </w:r>
-      <w:proofErr w:type="spellEnd"/>
-      <w:r>
-        <w:rPr>
-          <w:lang w:val="en-US"/>
-        </w:rPr>
-        <w:t xml:space="preserve"> Docker Hub </w:t>
+        <w:t xml:space="preserve">Docker Engine, რომელიც კონტეინერებს ამუშავებს. აქვე გვაქვს Docker Hub </w:t>
       </w:r>
       <w:r>
         <w:t xml:space="preserve">რომელიც წარმოადგენს დიდ პაკეტების ბიბლიოთეკას. იგი დეველოპერებმა შეკრიბეს და უზრუნველჰყოფს რომ ყველა მსგავსი კონფიგურაცეიბით მუშაობს. </w:t>
@@ -218,10 +140,11 @@
         </w:rPr>
         <w:t>Docker Images and Containers:</w:t>
       </w:r>
-    </w:p>
-    <w:p>
-      <w:r>
-        <w:t xml:space="preserve">მოდი გავაგრძელოთ საუბარი დოკერის ორ მნიშვნელოვან კონცეპტზე: იმიჯები და კონტეინერები. მათი გააზრება დაგვეხმარება დოკერის ზედა დონეზე გაგებაში. </w:t>
+      <w:r>
+        <w:rPr>
+          <w:lang w:val="en-US"/>
+        </w:rPr>
+        <w:t xml:space="preserve"> </w:t>
       </w:r>
     </w:p>
     <w:p>
@@ -231,10 +154,205 @@
         </w:rPr>
       </w:pPr>
       <w:r>
+        <w:rPr>
+          <w:lang w:val="en-US"/>
+        </w:rPr>
+        <w:t>https://www.techtarget.com/searchitoperations/definition/Docker-image</w:t>
+      </w:r>
+    </w:p>
+    <w:p>
+      <w:r>
+        <w:t>მოდი გავაგრძელოთ საუბარი დოკერის ორ მნიშვნელოვან კონცეპტზე: იმიჯები და კონტეინერები. მათ</w:t>
+      </w:r>
+      <w:r>
+        <w:t>ი</w:t>
+      </w:r>
+      <w:r>
+        <w:t xml:space="preserve"> </w:t>
+      </w:r>
+      <w:r>
+        <w:t>გაცნობა</w:t>
+      </w:r>
+      <w:r>
+        <w:t xml:space="preserve"> დაგვეხმარება დოკერის ზედა დონეზე გაგებაში. </w:t>
+      </w:r>
+    </w:p>
+    <w:p>
+      <w:r>
+        <w:lastRenderedPageBreak/>
         <w:t xml:space="preserve">დავიწყოთ დოკერ იმიჯებით. წარმოვიდგინოთ რომ იმიჯი არის ნახაზი, </w:t>
       </w:r>
       <w:r>
         <w:t xml:space="preserve">რომელზე წარმოდგენილი ინსტრუქციების მიხედვითაც იქმნება კონტეინერი. </w:t>
+      </w:r>
+      <w:r>
+        <w:rPr>
+          <w:lang w:val="en-US"/>
+        </w:rPr>
+        <w:t xml:space="preserve">Docker image </w:t>
+      </w:r>
+      <w:r>
+        <w:t>ები ინსტრუქციების კრებულივითაა რომელთა თანმიმდევრობით განხორციელების შედეგად კონტეინერს მივიღებთ. იგი შეიცავს როგორც აპლიკაციის კოდს ასევე სხვა აპლიკაციის დამოკიდებულებებს რომლებიც მის გასაშვებად საჭიროა, მაგალითად: ბიბლიოთეკებს, თულებს ფაილებს და ა.შ. ერთი იმიჯი შეგვიძლია რამდენჯერმე გავუშვათ და მივიღოთ რამდენიმე მუშა კონტეინერი.</w:t>
+      </w:r>
+      <w:r>
+        <w:rPr>
+          <w:lang w:val="en-US"/>
+        </w:rPr>
+        <w:t xml:space="preserve"> Image </w:t>
+      </w:r>
+      <w:r>
+        <w:t>ები გათვლილად კეთდება ისე რომ იყოს ეფექტური და მრავალჯერადი მრავალი შრის გამოყენებით (</w:t>
+      </w:r>
+      <w:r>
+        <w:rPr>
+          <w:lang w:val="en-US"/>
+        </w:rPr>
+        <w:t xml:space="preserve">multiple layer). </w:t>
+      </w:r>
+    </w:p>
+    <w:p>
+      <w:pPr>
+        <w:pStyle w:val="ListParagraph"/>
+        <w:numPr>
+          <w:ilvl w:val="0"/>
+          <w:numId w:val="1"/>
+        </w:numPr>
+      </w:pPr>
+      <w:r>
+        <w:rPr>
+          <w:b/>
+          <w:bCs/>
+        </w:rPr>
+        <w:t>შრეებიანი სტრუქტურა</w:t>
+      </w:r>
+      <w:r>
+        <w:rPr>
+          <w:b/>
+          <w:bCs/>
+        </w:rPr>
+        <w:t>(</w:t>
+      </w:r>
+      <w:r>
+        <w:rPr>
+          <w:b/>
+          <w:bCs/>
+          <w:lang w:val="en-US"/>
+        </w:rPr>
+        <w:t>Layered Structure)</w:t>
+      </w:r>
+      <w:r>
+        <w:rPr>
+          <w:b/>
+          <w:bCs/>
+        </w:rPr>
+        <w:t>:</w:t>
+      </w:r>
+      <w:r>
+        <w:t xml:space="preserve"> თითოეული იმიჯი იქმნება რამდენიმე შრის ერთმანეთზე დალაგების შედეგად. თითოეული შრე ამატებს რამე ახალ ფაილებს ან ცვლის რაიმეს წინა შრიდან მოწოდებული ფაილებიდან. </w:t>
+      </w:r>
+      <w:r>
+        <w:t xml:space="preserve">თითოეული ეს შრე იქმნება </w:t>
+      </w:r>
+      <w:r>
+        <w:rPr>
+          <w:lang w:val="en-US"/>
+        </w:rPr>
+        <w:t xml:space="preserve">DockerFile </w:t>
+      </w:r>
+      <w:r>
+        <w:t>ის ინსტრუქციის მიხედვით, რომელშიც შეიძლება გაწერილი იყოს რაიმე სოფტის ინსტალაცია, ფაილების კოპირება, გენერაცია და ა.შ.</w:t>
+      </w:r>
+    </w:p>
+    <w:p>
+      <w:pPr>
+        <w:pStyle w:val="ListParagraph"/>
+        <w:numPr>
+          <w:ilvl w:val="0"/>
+          <w:numId w:val="1"/>
+        </w:numPr>
+      </w:pPr>
+      <w:r>
+        <w:rPr>
+          <w:b/>
+          <w:bCs/>
+        </w:rPr>
+        <w:t>უცვლელი შრეები</w:t>
+      </w:r>
+      <w:r>
+        <w:rPr>
+          <w:b/>
+          <w:bCs/>
+        </w:rPr>
+        <w:t xml:space="preserve"> (Immutable Layers): </w:t>
+      </w:r>
+      <w:r>
+        <w:t xml:space="preserve">მას შემდეგ რაც შრის შექმნა დასრულდება მისი ცვლილება შეუძლებელია რადგან იგი </w:t>
+      </w:r>
+      <w:r>
+        <w:rPr>
+          <w:lang w:val="en-US"/>
+        </w:rPr>
+        <w:t xml:space="preserve">read only </w:t>
+      </w:r>
+      <w:r>
+        <w:t xml:space="preserve">ხდება. </w:t>
+      </w:r>
+    </w:p>
+    <w:p>
+      <w:pPr>
+        <w:pStyle w:val="ListParagraph"/>
+        <w:numPr>
+          <w:ilvl w:val="0"/>
+          <w:numId w:val="1"/>
+        </w:numPr>
+      </w:pPr>
+      <w:r>
+        <w:rPr>
+          <w:b/>
+          <w:bCs/>
+        </w:rPr>
+        <w:t>სისწრაფე და ეფექტურობა (</w:t>
+      </w:r>
+      <w:r>
+        <w:rPr>
+          <w:b/>
+          <w:bCs/>
+          <w:lang w:val="en-US"/>
+        </w:rPr>
+        <w:t xml:space="preserve">Speed and Efficiency): </w:t>
+      </w:r>
+      <w:r>
+        <w:rPr>
+          <w:lang w:val="en-US"/>
+        </w:rPr>
+        <w:t>როცა დოკერი იმიჯს ბილდავს ქმნის მას მხოლოდ იმ შრეების განახლება სჭირდება რომლებიც წინა ბილდის შემდეგ შეიცვალა, დანარჩენები უცვლელი რჩება და შესაბამისად ზედმეტი დრო არ იხარჯება.</w:t>
+      </w:r>
+    </w:p>
+    <w:p>
+      <w:pPr>
+        <w:pStyle w:val="ListParagraph"/>
+        <w:numPr>
+          <w:ilvl w:val="0"/>
+          <w:numId w:val="1"/>
+        </w:numPr>
+      </w:pPr>
+      <w:r>
+        <w:rPr>
+          <w:b/>
+          <w:bCs/>
+        </w:rPr>
+        <w:t>ჩაწერადი შრე (</w:t>
+      </w:r>
+      <w:r>
+        <w:rPr>
+          <w:b/>
+          <w:bCs/>
+          <w:lang w:val="en-US"/>
+        </w:rPr>
+        <w:t>Writable Container Layer):</w:t>
+      </w:r>
+      <w:r>
+        <w:t xml:space="preserve"> როცა უკვე ჩვენს კონტეინერს გავუშვებთ დოკერი კიდევ ერთ შრეს ამატებს ზემოდან უკვე არსებულებს, რომლის მოდიფიკაციაც შესაძლებელია. ეს გულისხმობს იმას რომ ამ შრეში შეგვიძლია ჩავწეროთ სოფტი, შევცვალოთ ფაილები და ა.შ. ეს შრე კონტეინერის შრეა. იგი მხოლოდ ერთ კონტეინერს ეხება და სხვა კონტეინერებზე და  თავად იმიჯზე გავლენა არ აქვს.</w:t>
       </w:r>
     </w:p>
     <w:sectPr>
@@ -245,6 +363,105 @@
     </w:sectPr>
   </w:body>
 </w:document>
+</file>
+
+<file path=word/numbering.xml><?xml version="1.0" encoding="utf-8"?>
+<w:numbering xmlns:wpc="http://schemas.microsoft.com/office/word/2010/wordprocessingCanvas" xmlns:cx="http://schemas.microsoft.com/office/drawing/2014/chartex" xmlns:cx1="http://schemas.microsoft.com/office/drawing/2015/9/8/chartex" xmlns:cx2="http://schemas.microsoft.com/office/drawing/2015/10/21/chartex" xmlns:cx3="http://schemas.microsoft.com/office/drawing/2016/5/9/chartex" xmlns:cx4="http://schemas.microsoft.com/office/drawing/2016/5/10/chartex" xmlns:cx5="http://schemas.microsoft.com/office/drawing/2016/5/11/chartex" xmlns:cx6="http://schemas.microsoft.com/office/drawing/2016/5/12/chartex" xmlns:cx7="http://schemas.microsoft.com/office/drawing/2016/5/13/chartex" xmlns:cx8="http://schemas.microsoft.com/office/drawing/2016/5/14/chartex" xmlns:mc="http://schemas.openxmlformats.org/markup-compatibility/2006" xmlns:aink="http://schemas.microsoft.com/office/drawing/2016/ink" xmlns:am3d="http://schemas.microsoft.com/office/drawing/2017/model3d" xmlns:o="urn:schemas-microsoft-com:office:office" xmlns:oel="http://schemas.microsoft.com/office/2019/extlst" xmlns:r="http://schemas.openxmlformats.org/officeDocument/2006/relationships" xmlns:m="http://schemas.openxmlformats.org/officeDocument/2006/math" xmlns:v="urn:schemas-microsoft-com:vml" xmlns:wp14="http://schemas.microsoft.com/office/word/2010/wordprocessingDrawing" xmlns:wp="http://schemas.openxmlformats.org/drawingml/2006/wordprocessingDrawing" xmlns:w10="urn:schemas-microsoft-com:office:word" xmlns:w="http://schemas.openxmlformats.org/wordprocessingml/2006/main" xmlns:w14="http://schemas.microsoft.com/office/word/2010/wordml" xmlns:w15="http://schemas.microsoft.com/office/word/2012/wordml" xmlns:w16cex="http://schemas.microsoft.com/office/word/2018/wordml/cex" xmlns:w16cid="http://schemas.microsoft.com/office/word/2016/wordml/cid" xmlns:w16="http://schemas.microsoft.com/office/word/2018/wordml" xmlns:w16du="http://schemas.microsoft.com/office/word/2023/wordml/word16du" xmlns:w16sdtdh="http://schemas.microsoft.com/office/word/2020/wordml/sdtdatahash" xmlns:w16se="http://schemas.microsoft.com/office/word/2015/wordml/symex" xmlns:wpg="http://schemas.microsoft.com/office/word/2010/wordprocessingGroup" xmlns:wpi="http://schemas.microsoft.com/office/word/2010/wordprocessingInk" xmlns:wne="http://schemas.microsoft.com/office/word/2006/wordml" xmlns:wps="http://schemas.microsoft.com/office/word/2010/wordprocessingShape" mc:Ignorable="w14 w15 w16se w16cid w16 w16cex w16sdtdh w16du wp14">
+  <w:abstractNum w:abstractNumId="0" w15:restartNumberingAfterBreak="0">
+    <w:nsid w:val="5C0040B3"/>
+    <w:multiLevelType w:val="hybridMultilevel"/>
+    <w:tmpl w:val="DEACEF9E"/>
+    <w:lvl w:ilvl="0" w:tplc="05FAA528">
+      <w:start w:val="1"/>
+      <w:numFmt w:val="decimal"/>
+      <w:lvlText w:val="%1)"/>
+      <w:lvlJc w:val="left"/>
+      <w:pPr>
+        <w:ind w:left="720" w:hanging="360"/>
+      </w:pPr>
+      <w:rPr>
+        <w:rFonts w:hint="default"/>
+        <w:b w:val="0"/>
+        <w:bCs w:val="0"/>
+      </w:rPr>
+    </w:lvl>
+    <w:lvl w:ilvl="1" w:tplc="04370019" w:tentative="1">
+      <w:start w:val="1"/>
+      <w:numFmt w:val="lowerLetter"/>
+      <w:lvlText w:val="%2."/>
+      <w:lvlJc w:val="left"/>
+      <w:pPr>
+        <w:ind w:left="1440" w:hanging="360"/>
+      </w:pPr>
+    </w:lvl>
+    <w:lvl w:ilvl="2" w:tplc="0437001B" w:tentative="1">
+      <w:start w:val="1"/>
+      <w:numFmt w:val="lowerRoman"/>
+      <w:lvlText w:val="%3."/>
+      <w:lvlJc w:val="right"/>
+      <w:pPr>
+        <w:ind w:left="2160" w:hanging="180"/>
+      </w:pPr>
+    </w:lvl>
+    <w:lvl w:ilvl="3" w:tplc="0437000F" w:tentative="1">
+      <w:start w:val="1"/>
+      <w:numFmt w:val="decimal"/>
+      <w:lvlText w:val="%4."/>
+      <w:lvlJc w:val="left"/>
+      <w:pPr>
+        <w:ind w:left="2880" w:hanging="360"/>
+      </w:pPr>
+    </w:lvl>
+    <w:lvl w:ilvl="4" w:tplc="04370019" w:tentative="1">
+      <w:start w:val="1"/>
+      <w:numFmt w:val="lowerLetter"/>
+      <w:lvlText w:val="%5."/>
+      <w:lvlJc w:val="left"/>
+      <w:pPr>
+        <w:ind w:left="3600" w:hanging="360"/>
+      </w:pPr>
+    </w:lvl>
+    <w:lvl w:ilvl="5" w:tplc="0437001B" w:tentative="1">
+      <w:start w:val="1"/>
+      <w:numFmt w:val="lowerRoman"/>
+      <w:lvlText w:val="%6."/>
+      <w:lvlJc w:val="right"/>
+      <w:pPr>
+        <w:ind w:left="4320" w:hanging="180"/>
+      </w:pPr>
+    </w:lvl>
+    <w:lvl w:ilvl="6" w:tplc="0437000F" w:tentative="1">
+      <w:start w:val="1"/>
+      <w:numFmt w:val="decimal"/>
+      <w:lvlText w:val="%7."/>
+      <w:lvlJc w:val="left"/>
+      <w:pPr>
+        <w:ind w:left="5040" w:hanging="360"/>
+      </w:pPr>
+    </w:lvl>
+    <w:lvl w:ilvl="7" w:tplc="04370019" w:tentative="1">
+      <w:start w:val="1"/>
+      <w:numFmt w:val="lowerLetter"/>
+      <w:lvlText w:val="%8."/>
+      <w:lvlJc w:val="left"/>
+      <w:pPr>
+        <w:ind w:left="5760" w:hanging="360"/>
+      </w:pPr>
+    </w:lvl>
+    <w:lvl w:ilvl="8" w:tplc="0437001B" w:tentative="1">
+      <w:start w:val="1"/>
+      <w:numFmt w:val="lowerRoman"/>
+      <w:lvlText w:val="%9."/>
+      <w:lvlJc w:val="right"/>
+      <w:pPr>
+        <w:ind w:left="6480" w:hanging="180"/>
+      </w:pPr>
+    </w:lvl>
+  </w:abstractNum>
+  <w:num w:numId="1" w16cid:durableId="1674918148">
+    <w:abstractNumId w:val="0"/>
+  </w:num>
+</w:numbering>
 </file>
 
 <file path=word/styles.xml><?xml version="1.0" encoding="utf-8"?>

</xml_diff>